<commit_message>
annotate the control treatments
</commit_message>
<xml_diff>
--- a/3-Doc/Protocol_Brassica Experiment (Field E4_2022).docx
+++ b/3-Doc/Protocol_Brassica Experiment (Field E4_2022).docx
@@ -333,8 +333,14 @@
           <w:ilvl w:val="0"/>
           <w:numId w:val="3"/>
         </w:numPr>
-      </w:pPr>
-      <w:r>
+        <w:rPr>
+          <w:highlight w:val="yellow"/>
+        </w:rPr>
+      </w:pPr>
+      <w:r>
+        <w:rPr>
+          <w:highlight w:val="yellow"/>
+        </w:rPr>
         <w:t>Give each other enough time (20-30 seconds) to determine the percent cover of the target crop, excluding the weed species, within the plot but DO NOT tell the others.</w:t>
       </w:r>
     </w:p>

</xml_diff>